<commit_message>
Creating Web Presentation Page
</commit_message>
<xml_diff>
--- a/Exports/Final BPD Analysis Report (KC HARRIS).docx
+++ b/Exports/Final BPD Analysis Report (KC HARRIS).docx
@@ -122,6 +122,27 @@
     <w:p>
       <w:pPr>
         <w:spacing w:line="480" w:lineRule="auto"/>
+        <w:jc w:val="center"/>
+        <w:rPr>
+          <w:rFonts w:ascii="Times New Roman" w:eastAsia="Times New Roman" w:hAnsi="Times New Roman" w:cs="Times New Roman"/>
+          <w:bCs/>
+          <w:sz w:val="30"/>
+          <w:szCs w:val="30"/>
+        </w:rPr>
+      </w:pPr>
+      <w:r>
+        <w:rPr>
+          <w:rFonts w:ascii="Times New Roman" w:eastAsia="Times New Roman" w:hAnsi="Times New Roman" w:cs="Times New Roman"/>
+          <w:bCs/>
+          <w:sz w:val="30"/>
+          <w:szCs w:val="30"/>
+        </w:rPr>
+        <w:t>[working paper]</w:t>
+      </w:r>
+    </w:p>
+    <w:p>
+      <w:pPr>
+        <w:spacing w:line="480" w:lineRule="auto"/>
         <w:rPr>
           <w:rFonts w:ascii="Times New Roman" w:eastAsia="Times New Roman" w:hAnsi="Times New Roman" w:cs="Times New Roman"/>
           <w:b/>
@@ -463,17 +484,6 @@
         <w:rPr>
           <w:rFonts w:ascii="Times New Roman" w:eastAsia="Times New Roman" w:hAnsi="Times New Roman" w:cs="Times New Roman"/>
           <w:b/>
-          <w:sz w:val="24"/>
-          <w:szCs w:val="24"/>
-        </w:rPr>
-      </w:pPr>
-    </w:p>
-    <w:p>
-      <w:pPr>
-        <w:spacing w:line="480" w:lineRule="auto"/>
-        <w:rPr>
-          <w:rFonts w:ascii="Times New Roman" w:eastAsia="Times New Roman" w:hAnsi="Times New Roman" w:cs="Times New Roman"/>
-          <w:b/>
           <w:sz w:val="28"/>
           <w:szCs w:val="28"/>
         </w:rPr>
@@ -533,19 +543,7 @@
         <w:rPr>
           <w:rFonts w:ascii="Times New Roman" w:hAnsi="Times New Roman" w:cs="Times New Roman"/>
         </w:rPr>
-        <w:t xml:space="preserve">, E., &amp; Goff, P. A. </w:t>
-      </w:r>
-      <w:r>
-        <w:rPr>
-          <w:rFonts w:ascii="Times New Roman" w:hAnsi="Times New Roman" w:cs="Times New Roman"/>
-        </w:rPr>
-        <w:t xml:space="preserve">, </w:t>
-      </w:r>
-      <w:r>
-        <w:rPr>
-          <w:rFonts w:ascii="Times New Roman" w:hAnsi="Times New Roman" w:cs="Times New Roman"/>
-        </w:rPr>
-        <w:t>2018</w:t>
+        <w:t>, E., &amp; Goff, P. A. , 2018</w:t>
       </w:r>
       <w:r>
         <w:rPr>
@@ -767,7 +765,23 @@
           <w:sz w:val="24"/>
           <w:szCs w:val="24"/>
         </w:rPr>
-        <w:t>approved a batch of departmental and policy changes that will radically alter how traffic stops are handled in the city of Berkeley. There is a unique opportunity here to conduct a more pointed analysis of stops and race, both in comparison to the broader non-RIPA stops data of the past</w:t>
+        <w:t xml:space="preserve">approved a batch of departmental and </w:t>
+      </w:r>
+      <w:r>
+        <w:rPr>
+          <w:rFonts w:ascii="Times New Roman" w:eastAsia="Times New Roman" w:hAnsi="Times New Roman" w:cs="Times New Roman"/>
+          <w:sz w:val="24"/>
+          <w:szCs w:val="24"/>
+        </w:rPr>
+        <w:t>municipal</w:t>
+      </w:r>
+      <w:r>
+        <w:rPr>
+          <w:rFonts w:ascii="Times New Roman" w:eastAsia="Times New Roman" w:hAnsi="Times New Roman" w:cs="Times New Roman"/>
+          <w:sz w:val="24"/>
+          <w:szCs w:val="24"/>
+        </w:rPr>
+        <w:t xml:space="preserve"> changes that will radically alter how traffic stops are handled in the city of Berkeley. There is a unique opportunity here to conduct a more pointed analysis of stops and race, both in comparison to the broader non-RIPA stops data of the past</w:t>
       </w:r>
       <w:r>
         <w:rPr>
@@ -823,25 +837,7 @@
           <w:sz w:val="24"/>
           <w:szCs w:val="24"/>
         </w:rPr>
-        <w:t xml:space="preserve">the very different data that will follow the intensive re-organization of Berkeley transportation laws and their enforcement. We will look to see if those specific racial disparities actually do exist in better </w:t>
-      </w:r>
-      <w:proofErr w:type="gramStart"/>
-      <w:r>
-        <w:rPr>
-          <w:rFonts w:ascii="Times New Roman" w:eastAsia="Times New Roman" w:hAnsi="Times New Roman" w:cs="Times New Roman"/>
-          <w:sz w:val="24"/>
-          <w:szCs w:val="24"/>
-        </w:rPr>
-        <w:t>data, and</w:t>
-      </w:r>
-      <w:proofErr w:type="gramEnd"/>
-      <w:r>
-        <w:rPr>
-          <w:rFonts w:ascii="Times New Roman" w:eastAsia="Times New Roman" w:hAnsi="Times New Roman" w:cs="Times New Roman"/>
-          <w:sz w:val="24"/>
-          <w:szCs w:val="24"/>
-        </w:rPr>
-        <w:t xml:space="preserve"> set up opportunities for clear comparisons as future policies change. </w:t>
+        <w:t xml:space="preserve">the very different data that will follow the intensive re-organization of Berkeley transportation laws and their enforcement. We will look to see if those specific racial disparities actually do exist in better data, and set up opportunities for clear comparisons as future policies change. </w:t>
       </w:r>
     </w:p>
     <w:p>
@@ -1152,25 +1148,7 @@
           <w:sz w:val="24"/>
           <w:szCs w:val="24"/>
         </w:rPr>
-        <w:t xml:space="preserve"> Compliant data has been kept </w:t>
-      </w:r>
-      <w:proofErr w:type="gramStart"/>
-      <w:r>
-        <w:rPr>
-          <w:rFonts w:ascii="Times New Roman" w:eastAsia="Times New Roman" w:hAnsi="Times New Roman" w:cs="Times New Roman"/>
-          <w:sz w:val="24"/>
-          <w:szCs w:val="24"/>
-        </w:rPr>
-        <w:t>to attempt</w:t>
-      </w:r>
-      <w:proofErr w:type="gramEnd"/>
-      <w:r>
-        <w:rPr>
-          <w:rFonts w:ascii="Times New Roman" w:eastAsia="Times New Roman" w:hAnsi="Times New Roman" w:cs="Times New Roman"/>
-          <w:sz w:val="24"/>
-          <w:szCs w:val="24"/>
-        </w:rPr>
-        <w:t xml:space="preserve"> to comprehensively represent the city, but some variables have been changed to match with new RIPA terminology, and certain models may vary in observation size due to lacking shared features between the two datasets. This is unfortunate, but some key assumptions can still be tested regardless of the differences in data. </w:t>
+        <w:t xml:space="preserve"> Compliant data has been kept to attempt to comprehensively represent the city, but some variables have been changed to match with new RIPA terminology, and certain models may vary in observation size due to lacking shared features between the two datasets. This is unfortunate, but some key assumptions can still be tested regardless of the differences in data. </w:t>
       </w:r>
     </w:p>
     <w:p>
@@ -1451,25 +1429,7 @@
           <w:sz w:val="24"/>
           <w:szCs w:val="24"/>
         </w:rPr>
-        <w:t xml:space="preserve"> were excluded. In the context of this study, this classification variable essentially </w:t>
-      </w:r>
-      <w:proofErr w:type="gramStart"/>
-      <w:r>
-        <w:rPr>
-          <w:rFonts w:ascii="Times New Roman" w:eastAsia="Times New Roman" w:hAnsi="Times New Roman" w:cs="Times New Roman"/>
-          <w:sz w:val="24"/>
-          <w:szCs w:val="24"/>
-        </w:rPr>
-        <w:t>asks</w:t>
-      </w:r>
-      <w:proofErr w:type="gramEnd"/>
-      <w:r>
-        <w:rPr>
-          <w:rFonts w:ascii="Times New Roman" w:eastAsia="Times New Roman" w:hAnsi="Times New Roman" w:cs="Times New Roman"/>
-          <w:sz w:val="24"/>
-          <w:szCs w:val="24"/>
-        </w:rPr>
-        <w:t xml:space="preserve"> “based on certain conditions, what are the </w:t>
+        <w:t xml:space="preserve"> were excluded. In the context of this study, this classification variable essentially asks “based on certain conditions, what are the </w:t>
       </w:r>
       <w:r>
         <w:rPr>
@@ -21179,27 +21139,7 @@
           <w:sz w:val="24"/>
           <w:szCs w:val="24"/>
         </w:rPr>
-        <w:t xml:space="preserve"> composition was consistently very significant </w:t>
-      </w:r>
-      <w:proofErr w:type="gramStart"/>
-      <w:r>
-        <w:rPr>
-          <w:rFonts w:ascii="Times New Roman" w:eastAsia="Times New Roman" w:hAnsi="Times New Roman" w:cs="Times New Roman"/>
-          <w:bCs/>
-          <w:sz w:val="24"/>
-          <w:szCs w:val="24"/>
-        </w:rPr>
-        <w:t>and also</w:t>
-      </w:r>
-      <w:proofErr w:type="gramEnd"/>
-      <w:r>
-        <w:rPr>
-          <w:rFonts w:ascii="Times New Roman" w:eastAsia="Times New Roman" w:hAnsi="Times New Roman" w:cs="Times New Roman"/>
-          <w:bCs/>
-          <w:sz w:val="24"/>
-          <w:szCs w:val="24"/>
-        </w:rPr>
-        <w:t xml:space="preserve"> had a major increase in likelihood of arrest. </w:t>
+        <w:t xml:space="preserve"> composition was consistently very significant and also had a major increase in likelihood of arrest. </w:t>
       </w:r>
     </w:p>
     <w:p>
@@ -21345,9 +21285,8 @@
           <w:sz w:val="24"/>
           <w:szCs w:val="24"/>
         </w:rPr>
-        <w:t xml:space="preserve"> composition variables were both very significant and had the largest increase in likelihood of a longstop among other variables </w:t>
-      </w:r>
-      <w:proofErr w:type="gramStart"/>
+        <w:t xml:space="preserve"> composition variables were both very significant and had the largest increase in likelihood of a longstop among other variables ( &gt; 2.0, where anything &gt; 1.0 indicates higher likelihood and lower than &lt; 1.0 indicates lower likelihood</w:t>
+      </w:r>
       <w:r>
         <w:rPr>
           <w:rFonts w:ascii="Times New Roman" w:eastAsia="Times New Roman" w:hAnsi="Times New Roman" w:cs="Times New Roman"/>
@@ -21355,9 +21294,8 @@
           <w:sz w:val="24"/>
           <w:szCs w:val="24"/>
         </w:rPr>
-        <w:t>( &gt;</w:t>
-      </w:r>
-      <w:proofErr w:type="gramEnd"/>
+        <w:t xml:space="preserve">). Interestingly, in </w:t>
+      </w:r>
       <w:r>
         <w:rPr>
           <w:rFonts w:ascii="Times New Roman" w:eastAsia="Times New Roman" w:hAnsi="Times New Roman" w:cs="Times New Roman"/>
@@ -21365,7 +21303,7 @@
           <w:sz w:val="24"/>
           <w:szCs w:val="24"/>
         </w:rPr>
-        <w:t xml:space="preserve"> 2.0, where anything &gt; 1.0 indicates higher likelihood and lower than &lt; 1.0 indicates lower likelihood</w:t>
+        <w:t>both</w:t>
       </w:r>
       <w:r>
         <w:rPr>
@@ -21374,35 +21312,7 @@
           <w:sz w:val="24"/>
           <w:szCs w:val="24"/>
         </w:rPr>
-        <w:t xml:space="preserve">). Interestingly, in </w:t>
-      </w:r>
-      <w:r>
-        <w:rPr>
-          <w:rFonts w:ascii="Times New Roman" w:eastAsia="Times New Roman" w:hAnsi="Times New Roman" w:cs="Times New Roman"/>
-          <w:bCs/>
-          <w:sz w:val="24"/>
-          <w:szCs w:val="24"/>
-        </w:rPr>
-        <w:t>both</w:t>
-      </w:r>
-      <w:r>
-        <w:rPr>
-          <w:rFonts w:ascii="Times New Roman" w:eastAsia="Times New Roman" w:hAnsi="Times New Roman" w:cs="Times New Roman"/>
-          <w:bCs/>
-          <w:sz w:val="24"/>
-          <w:szCs w:val="24"/>
-        </w:rPr>
-        <w:t xml:space="preserve"> models, the odds of longstop based on the race perceived prior variable </w:t>
-      </w:r>
-      <w:proofErr w:type="gramStart"/>
-      <w:r>
-        <w:rPr>
-          <w:rFonts w:ascii="Times New Roman" w:eastAsia="Times New Roman" w:hAnsi="Times New Roman" w:cs="Times New Roman"/>
-          <w:bCs/>
-          <w:sz w:val="24"/>
-          <w:szCs w:val="24"/>
-        </w:rPr>
-        <w:t xml:space="preserve">actually </w:t>
+        <w:t xml:space="preserve"> models, the odds of longstop based on the race perceived prior variable actually </w:t>
       </w:r>
       <w:r>
         <w:rPr>
@@ -21415,7 +21325,6 @@
         </w:rPr>
         <w:t>increased</w:t>
       </w:r>
-      <w:proofErr w:type="gramEnd"/>
       <w:r>
         <w:rPr>
           <w:rFonts w:ascii="Times New Roman" w:hAnsi="Times New Roman" w:cs="Times New Roman"/>
@@ -28849,27 +28758,7 @@
           <w:sz w:val="24"/>
           <w:szCs w:val="24"/>
         </w:rPr>
-        <w:t xml:space="preserve">Ultimately, it appears that there are still racial disparities in law enforcement in the city of Berkeley. Both broad and detailed models reveal that not only does the race of the subject increase or decrease your likelihood of arrest, but also that the officer’s perception of the </w:t>
-      </w:r>
-      <w:proofErr w:type="gramStart"/>
-      <w:r>
-        <w:rPr>
-          <w:rFonts w:ascii="Times New Roman" w:eastAsia="Times New Roman" w:hAnsi="Times New Roman" w:cs="Times New Roman"/>
-          <w:bCs/>
-          <w:sz w:val="24"/>
-          <w:szCs w:val="24"/>
-        </w:rPr>
-        <w:t>subjects</w:t>
-      </w:r>
-      <w:proofErr w:type="gramEnd"/>
-      <w:r>
-        <w:rPr>
-          <w:rFonts w:ascii="Times New Roman" w:eastAsia="Times New Roman" w:hAnsi="Times New Roman" w:cs="Times New Roman"/>
-          <w:bCs/>
-          <w:sz w:val="24"/>
-          <w:szCs w:val="24"/>
-        </w:rPr>
-        <w:t xml:space="preserve"> race and the surrounding neighborhood racial composition also play a role. From what this analysis has been able to observe with just stop data, the likelihoods of arrest mentioned in the CPE’s previous report have remained somewhat consistent, and the new features in RIPA-compliant data have revealed that their intuitions towards race perception were also accurate. Perceived (or non-perceived) </w:t>
+        <w:t xml:space="preserve">Ultimately, it appears that there are still racial disparities in law enforcement in the city of Berkeley. Both broad and detailed models reveal that not only does the race of the subject increase or decrease your likelihood of arrest, but also that the officer’s perception of the subjects race and the surrounding neighborhood racial composition also play a role. From what this analysis has been able to observe with just stop data, the likelihoods of arrest mentioned in the CPE’s previous report have remained somewhat consistent, and the new features in RIPA-compliant data have revealed that their intuitions towards race perception were also accurate. Perceived (or non-perceived) </w:t>
       </w:r>
       <w:r>
         <w:rPr>
@@ -29056,7 +28945,7 @@
           <w:sz w:val="24"/>
           <w:szCs w:val="24"/>
         </w:rPr>
-        <w:t>Future policy changes in the city of Berkeley may prove to address these disparities as well. In late 2021, Berkeley City Council approved a package of policy changes proposed by a city working grouped launched by the mayor in 2020 composed of city officials, police, and community stakeholder organizations</w:t>
+        <w:t>Hopefully future policy changes in the city of Berkeley can prove to address some of these disparities</w:t>
       </w:r>
       <w:r>
         <w:rPr>
@@ -29065,6 +28954,15 @@
           <w:sz w:val="24"/>
           <w:szCs w:val="24"/>
         </w:rPr>
+        <w:t>. In late 2021, Berkeley City Council approved a package of policy changes proposed by a city working group launched by the mayor in 2020 composed of city officials, police, and community stakeholder organizations</w:t>
+      </w:r>
+      <w:r>
+        <w:rPr>
+          <w:rFonts w:ascii="Times New Roman" w:eastAsia="Times New Roman" w:hAnsi="Times New Roman" w:cs="Times New Roman"/>
+          <w:bCs/>
+          <w:sz w:val="24"/>
+          <w:szCs w:val="24"/>
+        </w:rPr>
         <w:t xml:space="preserve"> (</w:t>
       </w:r>
       <w:proofErr w:type="spellStart"/>
@@ -29079,19 +28977,77 @@
         <w:rPr>
           <w:rFonts w:ascii="Times New Roman" w:hAnsi="Times New Roman" w:cs="Times New Roman"/>
         </w:rPr>
-        <w:t>, E</w:t>
-      </w:r>
+        <w:t>, E, 2021</w:t>
+      </w:r>
+      <w:r>
+        <w:rPr>
+          <w:rFonts w:ascii="Times New Roman" w:eastAsia="Times New Roman" w:hAnsi="Times New Roman" w:cs="Times New Roman"/>
+          <w:bCs/>
+          <w:sz w:val="24"/>
+          <w:szCs w:val="24"/>
+        </w:rPr>
+        <w:t>)</w:t>
+      </w:r>
+      <w:r>
+        <w:rPr>
+          <w:rFonts w:ascii="Times New Roman" w:eastAsia="Times New Roman" w:hAnsi="Times New Roman" w:cs="Times New Roman"/>
+          <w:bCs/>
+          <w:sz w:val="24"/>
+          <w:szCs w:val="24"/>
+        </w:rPr>
+        <w:t>.</w:t>
+      </w:r>
+      <w:r>
+        <w:rPr>
+          <w:rFonts w:ascii="Times New Roman" w:eastAsia="Times New Roman" w:hAnsi="Times New Roman" w:cs="Times New Roman"/>
+          <w:bCs/>
+          <w:sz w:val="24"/>
+          <w:szCs w:val="24"/>
+        </w:rPr>
+        <w:t xml:space="preserve"> Key changes include that police would no longer be able to conduct traffic stops for low-level traffic violations, and written consent would have to be obtained for a search to be conducted, suggesting that the city is trying to reduce not only the volume of discriminate stops/searches, but also make them safer when they do happen. </w:t>
+      </w:r>
+      <w:r>
+        <w:rPr>
+          <w:rFonts w:ascii="Times New Roman" w:eastAsia="Times New Roman" w:hAnsi="Times New Roman" w:cs="Times New Roman"/>
+          <w:bCs/>
+          <w:sz w:val="24"/>
+          <w:szCs w:val="24"/>
+        </w:rPr>
+        <w:t>More recent updates from the city include hints towards centralizing all transportation related work into one department and possibly including citizen volunteers (</w:t>
+      </w:r>
+      <w:proofErr w:type="spellStart"/>
+      <w:r>
+        <w:rPr>
+          <w:rFonts w:ascii="Times New Roman" w:eastAsia="Times New Roman" w:hAnsi="Times New Roman" w:cs="Times New Roman"/>
+          <w:bCs/>
+          <w:sz w:val="24"/>
+          <w:szCs w:val="24"/>
+        </w:rPr>
+        <w:t>BerkDOT</w:t>
+      </w:r>
+      <w:proofErr w:type="spellEnd"/>
+      <w:r>
+        <w:rPr>
+          <w:rFonts w:ascii="Times New Roman" w:eastAsia="Times New Roman" w:hAnsi="Times New Roman" w:cs="Times New Roman"/>
+          <w:bCs/>
+          <w:sz w:val="24"/>
+          <w:szCs w:val="24"/>
+        </w:rPr>
+        <w:t>), spending approximately $200k on municipal code and staffing analyses, and creating a new “specialized care unit” (SCU) to handle behavioral health crisis response (</w:t>
+      </w:r>
+      <w:proofErr w:type="spellStart"/>
       <w:r>
         <w:rPr>
           <w:rFonts w:ascii="Times New Roman" w:hAnsi="Times New Roman" w:cs="Times New Roman"/>
         </w:rPr>
-        <w:t>,</w:t>
-      </w:r>
+        <w:t>Raguso</w:t>
+      </w:r>
+      <w:proofErr w:type="spellEnd"/>
       <w:r>
         <w:rPr>
           <w:rFonts w:ascii="Times New Roman" w:hAnsi="Times New Roman" w:cs="Times New Roman"/>
         </w:rPr>
-        <w:t xml:space="preserve"> 2021</w:t>
+        <w:t>, E, May 2022</w:t>
       </w:r>
       <w:r>
         <w:rPr>
@@ -29100,7 +29056,7 @@
           <w:sz w:val="24"/>
           <w:szCs w:val="24"/>
         </w:rPr>
-        <w:t>)</w:t>
+        <w:t xml:space="preserve">).  Implementation will likely take at least 2-3 years, although a pilot program for the SCU may be launched </w:t>
       </w:r>
       <w:r>
         <w:rPr>
@@ -29109,7 +29065,7 @@
           <w:sz w:val="24"/>
           <w:szCs w:val="24"/>
         </w:rPr>
-        <w:t>.</w:t>
+        <w:t>by</w:t>
       </w:r>
       <w:r>
         <w:rPr>
@@ -29118,65 +29074,7 @@
           <w:sz w:val="24"/>
           <w:szCs w:val="24"/>
         </w:rPr>
-        <w:t xml:space="preserve"> Key changes include that police would no longer be able to conduct traffic stops for low-level traffic violations, and written consent would have to be obtained for a search to be conducted, suggesting that the city is trying to reduce not only the volume of discriminate stops/searches, but also make them safer when they do happen. </w:t>
-      </w:r>
-      <w:r>
-        <w:rPr>
-          <w:rFonts w:ascii="Times New Roman" w:eastAsia="Times New Roman" w:hAnsi="Times New Roman" w:cs="Times New Roman"/>
-          <w:bCs/>
-          <w:sz w:val="24"/>
-          <w:szCs w:val="24"/>
-        </w:rPr>
-        <w:t>More recent updates from the city include hints towards centralizing all transportation related work into one department and possibly including citizen volunteers (</w:t>
-      </w:r>
-      <w:proofErr w:type="spellStart"/>
-      <w:r>
-        <w:rPr>
-          <w:rFonts w:ascii="Times New Roman" w:eastAsia="Times New Roman" w:hAnsi="Times New Roman" w:cs="Times New Roman"/>
-          <w:bCs/>
-          <w:sz w:val="24"/>
-          <w:szCs w:val="24"/>
-        </w:rPr>
-        <w:t>BerkDOT</w:t>
-      </w:r>
-      <w:proofErr w:type="spellEnd"/>
-      <w:r>
-        <w:rPr>
-          <w:rFonts w:ascii="Times New Roman" w:eastAsia="Times New Roman" w:hAnsi="Times New Roman" w:cs="Times New Roman"/>
-          <w:bCs/>
-          <w:sz w:val="24"/>
-          <w:szCs w:val="24"/>
-        </w:rPr>
-        <w:t>), spending approximately $200k on municipal code and staffing analyses, and creating a new “specialized care unit” (SCU) to handle behavioral health crisis response (</w:t>
-      </w:r>
-      <w:proofErr w:type="spellStart"/>
-      <w:r>
-        <w:rPr>
-          <w:rFonts w:ascii="Times New Roman" w:hAnsi="Times New Roman" w:cs="Times New Roman"/>
-        </w:rPr>
-        <w:t>Raguso</w:t>
-      </w:r>
-      <w:proofErr w:type="spellEnd"/>
-      <w:r>
-        <w:rPr>
-          <w:rFonts w:ascii="Times New Roman" w:hAnsi="Times New Roman" w:cs="Times New Roman"/>
-        </w:rPr>
-        <w:t>, E</w:t>
-      </w:r>
-      <w:r>
-        <w:rPr>
-          <w:rFonts w:ascii="Times New Roman" w:hAnsi="Times New Roman" w:cs="Times New Roman"/>
-        </w:rPr>
-        <w:t>, May 2022</w:t>
-      </w:r>
-      <w:r>
-        <w:rPr>
-          <w:rFonts w:ascii="Times New Roman" w:eastAsia="Times New Roman" w:hAnsi="Times New Roman" w:cs="Times New Roman"/>
-          <w:bCs/>
-          <w:sz w:val="24"/>
-          <w:szCs w:val="24"/>
-        </w:rPr>
-        <w:t xml:space="preserve">).  Implementation will likely take at least 2-3 years, although a pilot program for the SCU may be launched in late 2022. </w:t>
+        <w:t xml:space="preserve"> late 2022. </w:t>
       </w:r>
     </w:p>
     <w:p>
@@ -29197,27 +29095,7 @@
           <w:sz w:val="24"/>
           <w:szCs w:val="24"/>
         </w:rPr>
-        <w:t xml:space="preserve">Considering that traffic stops made up </w:t>
-      </w:r>
-      <w:proofErr w:type="gramStart"/>
-      <w:r>
-        <w:rPr>
-          <w:rFonts w:ascii="Times New Roman" w:eastAsia="Times New Roman" w:hAnsi="Times New Roman" w:cs="Times New Roman"/>
-          <w:bCs/>
-          <w:sz w:val="24"/>
-          <w:szCs w:val="24"/>
-        </w:rPr>
-        <w:t>the vast majority of</w:t>
-      </w:r>
-      <w:proofErr w:type="gramEnd"/>
-      <w:r>
-        <w:rPr>
-          <w:rFonts w:ascii="Times New Roman" w:eastAsia="Times New Roman" w:hAnsi="Times New Roman" w:cs="Times New Roman"/>
-          <w:bCs/>
-          <w:sz w:val="24"/>
-          <w:szCs w:val="24"/>
-        </w:rPr>
-        <w:t xml:space="preserve"> interactions in our analysis </w:t>
+        <w:t xml:space="preserve">Considering that traffic stops made up the vast majority of interactions in our analysis </w:t>
       </w:r>
       <w:r>
         <w:rPr>
@@ -29656,29 +29534,10 @@
           <w:i/>
           <w:iCs/>
         </w:rPr>
-        <w:t xml:space="preserve">Berkeley PD - Stop Data (Jan 26, </w:t>
-      </w:r>
-      <w:proofErr w:type="gramStart"/>
-      <w:r>
-        <w:rPr>
-          <w:i/>
-          <w:iCs/>
-        </w:rPr>
-        <w:t>2015</w:t>
-      </w:r>
-      <w:proofErr w:type="gramEnd"/>
-      <w:r>
-        <w:rPr>
-          <w:i/>
-          <w:iCs/>
-        </w:rPr>
-        <w:t xml:space="preserve"> to Sep 30, 2020)</w:t>
-      </w:r>
-      <w:r>
-        <w:t>. (2020, May 4). [Non-RIPA compliant police stop data in the city of Berkeley from 2015 to 2020.]. City of Berkeley Police Department.</w:t>
-      </w:r>
-      <w:r>
-        <w:t xml:space="preserve"> </w:t>
+        <w:t>Berkeley PD - Stop Data (Jan 26, 2015 to Sep 30, 2020)</w:t>
+      </w:r>
+      <w:r>
+        <w:t xml:space="preserve">. (2020, May 4). [Non-RIPA compliant police stop data in the city of Berkeley from 2015 to 2020.]. City of Berkeley Police Department. </w:t>
       </w:r>
       <w:hyperlink r:id="rId18" w:history="1">
         <w:r>
@@ -29717,19 +29576,7 @@
           <w:rPr>
             <w:rStyle w:val="Hyperlink"/>
           </w:rPr>
-          <w:t>https://da</w:t>
-        </w:r>
-        <w:r>
-          <w:rPr>
-            <w:rStyle w:val="Hyperlink"/>
-          </w:rPr>
-          <w:t>t</w:t>
-        </w:r>
-        <w:r>
-          <w:rPr>
-            <w:rStyle w:val="Hyperlink"/>
-          </w:rPr>
-          <w:t>a.cityofberkeley.info/Public-Safety/Berkeley-PD-Stop-Data-October-1-2020-Present-/ysvs-bcge</w:t>
+          <w:t>https://data.cityofberkeley.info/Public-Safety/Berkeley-PD-Stop-Data-October-1-2020-Present-/ysvs-bcge</w:t>
         </w:r>
       </w:hyperlink>
     </w:p>
@@ -30009,19 +29856,8 @@
             <w:szCs w:val="20"/>
             <w:u w:val="single"/>
           </w:rPr>
-          <w:t>American Community Survey, B</w:t>
+          <w:t>American Community Survey, B02001  RACE</w:t>
         </w:r>
-        <w:proofErr w:type="gramStart"/>
-        <w:r>
-          <w:rPr>
-            <w:color w:val="1155CC"/>
-            <w:sz w:val="20"/>
-            <w:szCs w:val="20"/>
-            <w:u w:val="single"/>
-          </w:rPr>
-          <w:t>02001  RACE</w:t>
-        </w:r>
-        <w:proofErr w:type="gramEnd"/>
       </w:hyperlink>
     </w:p>
     <w:p>

</xml_diff>